<commit_message>
Increase star by 0.5
</commit_message>
<xml_diff>
--- a/tp2/TP2_H20_cheklist.docx
+++ b/tp2/TP2_H20_cheklist.docx
@@ -1181,8 +1181,6 @@
         <w:spacing w:after="157"/>
         <w:ind w:left="1090"/>
       </w:pPr>
-      <w:bookmarkStart w:id="0" w:name="_GoBack"/>
-      <w:bookmarkEnd w:id="0"/>
       <w:r>
         <w:rPr>
           <w:highlight w:val="yellow"/>
@@ -1507,7 +1505,16 @@
         <w:t>Un bouton « S’inscrire »</w:t>
       </w:r>
       <w:r>
-        <w:t xml:space="preserve"> ou « Modifier » selon le contexte. </w:t>
+        <w:t xml:space="preserve"> </w:t>
+      </w:r>
+      <w:r>
+        <w:rPr>
+          <w:highlight w:val="yellow"/>
+        </w:rPr>
+        <w:t>ou « Modifier » selon le contexte.</w:t>
+      </w:r>
+      <w:r>
+        <w:t xml:space="preserve"> </w:t>
       </w:r>
     </w:p>
     <w:p>
@@ -1555,8 +1562,14 @@
         </w:numPr>
         <w:spacing w:after="157"/>
         <w:ind w:hanging="576"/>
-      </w:pPr>
-      <w:r>
+        <w:rPr>
+          <w:highlight w:val="yellow"/>
+        </w:rPr>
+      </w:pPr>
+      <w:r>
+        <w:rPr>
+          <w:highlight w:val="yellow"/>
+        </w:rPr>
         <w:t xml:space="preserve">Une page permettant à un membre de se connecter. Le formulaire doit contenir les champs suivants : </w:t>
       </w:r>
     </w:p>
@@ -1567,8 +1580,14 @@
           <w:numId w:val="7"/>
         </w:numPr>
         <w:ind w:left="2037" w:hanging="432"/>
-      </w:pPr>
-      <w:r>
+        <w:rPr>
+          <w:highlight w:val="yellow"/>
+        </w:rPr>
+      </w:pPr>
+      <w:r>
+        <w:rPr>
+          <w:highlight w:val="yellow"/>
+        </w:rPr>
         <w:t xml:space="preserve">Nom d’utilisateur (50 caractères maximum). </w:t>
       </w:r>
     </w:p>
@@ -1579,8 +1598,14 @@
           <w:numId w:val="7"/>
         </w:numPr>
         <w:ind w:left="2037" w:hanging="432"/>
-      </w:pPr>
-      <w:r>
+        <w:rPr>
+          <w:highlight w:val="yellow"/>
+        </w:rPr>
+      </w:pPr>
+      <w:r>
+        <w:rPr>
+          <w:highlight w:val="yellow"/>
+        </w:rPr>
         <w:t xml:space="preserve">Mot de passe (50 caractères maximum). </w:t>
       </w:r>
     </w:p>
@@ -1592,16 +1617,28 @@
         </w:numPr>
         <w:spacing w:after="82"/>
         <w:ind w:left="2037" w:hanging="432"/>
-      </w:pPr>
-      <w:r>
+        <w:rPr>
+          <w:highlight w:val="yellow"/>
+        </w:rPr>
+      </w:pPr>
+      <w:r>
+        <w:rPr>
+          <w:highlight w:val="yellow"/>
+        </w:rPr>
         <w:t xml:space="preserve">Un bouton « Se connecter ». </w:t>
       </w:r>
     </w:p>
     <w:p>
       <w:pPr>
         <w:ind w:left="1143"/>
-      </w:pPr>
-      <w:r>
+        <w:rPr>
+          <w:highlight w:val="yellow"/>
+        </w:rPr>
+      </w:pPr>
+      <w:r>
+        <w:rPr>
+          <w:highlight w:val="yellow"/>
+        </w:rPr>
         <w:t xml:space="preserve">Un message d’erreur doit être affiché si la connexion n’a pas fonctionné. </w:t>
       </w:r>
     </w:p>
@@ -1610,7 +1647,13 @@
         <w:ind w:left="1143"/>
       </w:pPr>
       <w:r>
-        <w:t xml:space="preserve">Une confirmation visuelle lorsque la connexion a bien fonctionné. </w:t>
+        <w:rPr>
+          <w:highlight w:val="yellow"/>
+        </w:rPr>
+        <w:t>Une confirmation visuelle lorsque la connexion a bien fonctionné.</w:t>
+      </w:r>
+      <w:r>
+        <w:t xml:space="preserve"> </w:t>
       </w:r>
     </w:p>
     <w:p>
@@ -1618,6 +1661,9 @@
         <w:ind w:left="1143"/>
       </w:pPr>
       <w:r>
+        <w:rPr>
+          <w:highlight w:val="yellow"/>
+        </w:rPr>
         <w:t>Une fois connecté, l’utilisateur est redirigé à la page d’où il venait avant la connexion.</w:t>
       </w:r>
       <w:r>
@@ -1649,7 +1695,13 @@
         <w:ind w:left="2037" w:hanging="432"/>
       </w:pPr>
       <w:r>
-        <w:t xml:space="preserve">On doit pouvoir se connecter et se déconnecter au besoin de façon conviviale. La page de connexion ainsi que la page de création d’un compte doivent être accessibles à partir d’un lien situé dans l’en-tête du site. Lors que l’utilisateur est connecté, on affiche le nom de l’utilisateur dans l’en-tête, on affiche un lien « </w:t>
+        <w:rPr>
+          <w:highlight w:val="yellow"/>
+        </w:rPr>
+        <w:t>On doit pouvoir se connecter et se déconnecter au besoin de façon conviviale. La page de connexion ainsi que la page de création d’un compte doivent être accessibles à partir d’un lien situé dans l’en-tête du site</w:t>
+      </w:r>
+      <w:r>
+        <w:t xml:space="preserve">. Lors que l’utilisateur est connecté, on affiche le nom de l’utilisateur dans l’en-tête, on affiche un lien « </w:t>
       </w:r>
       <w:r>
         <w:rPr>
@@ -1658,25 +1710,51 @@
         <w:t>Profil</w:t>
       </w:r>
       <w:r>
-        <w:t xml:space="preserve"> » permettant à un utilisateur de modifier son profil et on remplace le lien « </w:t>
+        <w:t xml:space="preserve"> » permettant à un utilisateur de modifier son profil </w:t>
+      </w:r>
+      <w:r>
+        <w:rPr>
+          <w:highlight w:val="yellow"/>
+        </w:rPr>
+        <w:t>et</w:t>
+      </w:r>
+      <w:r>
+        <w:t xml:space="preserve"> </w:t>
+      </w:r>
+      <w:r>
+        <w:rPr>
+          <w:highlight w:val="yellow"/>
+        </w:rPr>
+        <w:t xml:space="preserve">on remplace le lien « </w:t>
       </w:r>
       <w:r>
         <w:rPr>
           <w:b/>
+          <w:highlight w:val="yellow"/>
         </w:rPr>
         <w:t>Se connecter</w:t>
       </w:r>
       <w:r>
+        <w:rPr>
+          <w:highlight w:val="yellow"/>
+        </w:rPr>
         <w:t xml:space="preserve"> » par un lien « </w:t>
       </w:r>
       <w:r>
         <w:rPr>
           <w:b/>
+          <w:highlight w:val="yellow"/>
         </w:rPr>
         <w:t>Se déconnecter</w:t>
       </w:r>
       <w:r>
-        <w:t xml:space="preserve"> ».  </w:t>
+        <w:rPr>
+          <w:highlight w:val="yellow"/>
+        </w:rPr>
+        <w:t xml:space="preserve"> ».</w:t>
+      </w:r>
+      <w:r>
+        <w:t xml:space="preserve">  </w:t>
       </w:r>
     </w:p>
     <w:p>
@@ -1774,8 +1852,14 @@
           <w:numId w:val="11"/>
         </w:numPr>
         <w:ind w:hanging="360"/>
-      </w:pPr>
-      <w:r>
+        <w:rPr>
+          <w:highlight w:val="yellow"/>
+        </w:rPr>
+      </w:pPr>
+      <w:r>
+        <w:rPr>
+          <w:highlight w:val="yellow"/>
+        </w:rPr>
         <w:t xml:space="preserve">Titre du film </w:t>
       </w:r>
     </w:p>
@@ -1799,8 +1883,14 @@
           <w:numId w:val="11"/>
         </w:numPr>
         <w:ind w:hanging="360"/>
-      </w:pPr>
-      <w:r>
+        <w:rPr>
+          <w:highlight w:val="yellow"/>
+        </w:rPr>
+      </w:pPr>
+      <w:r>
+        <w:rPr>
+          <w:highlight w:val="yellow"/>
+        </w:rPr>
         <w:t xml:space="preserve">Année de production (4 caractères maximum et ne doit pas être antérieur à l’année courante) </w:t>
       </w:r>
     </w:p>
@@ -1814,26 +1904,35 @@
         <w:ind w:hanging="360"/>
       </w:pPr>
       <w:r>
+        <w:rPr>
+          <w:highlight w:val="yellow"/>
+        </w:rPr>
         <w:t xml:space="preserve">Durée en minutes </w:t>
       </w:r>
       <w:r>
         <w:rPr>
           <w:rFonts w:ascii="Courier New" w:eastAsia="Courier New" w:hAnsi="Courier New" w:cs="Courier New"/>
+          <w:highlight w:val="yellow"/>
         </w:rPr>
         <w:t>o</w:t>
       </w:r>
       <w:r>
         <w:rPr>
           <w:rFonts w:ascii="Arial" w:eastAsia="Arial" w:hAnsi="Arial" w:cs="Arial"/>
+          <w:highlight w:val="yellow"/>
         </w:rPr>
         <w:t xml:space="preserve"> </w:t>
       </w:r>
       <w:r>
+        <w:rPr>
+          <w:highlight w:val="yellow"/>
+        </w:rPr>
         <w:t xml:space="preserve">Le classement (G, 13+,16+,18+). </w:t>
       </w:r>
       <w:r>
         <w:rPr>
           <w:b/>
+          <w:highlight w:val="yellow"/>
         </w:rPr>
         <w:t>Cette liste doit provenir de la base de données.</w:t>
       </w:r>
@@ -1849,23 +1948,34 @@
         </w:numPr>
         <w:spacing w:line="384" w:lineRule="auto"/>
         <w:ind w:hanging="360"/>
-      </w:pPr>
-      <w:r>
+        <w:rPr>
+          <w:highlight w:val="yellow"/>
+        </w:rPr>
+      </w:pPr>
+      <w:r>
+        <w:rPr>
+          <w:highlight w:val="yellow"/>
+        </w:rPr>
         <w:t xml:space="preserve">Les acteurs </w:t>
       </w:r>
       <w:r>
         <w:rPr>
           <w:rFonts w:ascii="Courier New" w:eastAsia="Courier New" w:hAnsi="Courier New" w:cs="Courier New"/>
+          <w:highlight w:val="yellow"/>
         </w:rPr>
         <w:t>o</w:t>
       </w:r>
       <w:r>
         <w:rPr>
           <w:rFonts w:ascii="Arial" w:eastAsia="Arial" w:hAnsi="Arial" w:cs="Arial"/>
+          <w:highlight w:val="yellow"/>
         </w:rPr>
         <w:t xml:space="preserve"> </w:t>
       </w:r>
       <w:r>
+        <w:rPr>
+          <w:highlight w:val="yellow"/>
+        </w:rPr>
         <w:t xml:space="preserve">Le synopsis du film </w:t>
       </w:r>
     </w:p>
@@ -1921,6 +2031,8 @@
       <w:r>
         <w:t xml:space="preserve">Un message de confirmation doit être affiché si l’ajout ou la modification d’un film a fonctionné. </w:t>
       </w:r>
+      <w:bookmarkStart w:id="0" w:name="_GoBack"/>
+      <w:bookmarkEnd w:id="0"/>
     </w:p>
     <w:p>
       <w:pPr>
@@ -1928,7 +2040,13 @@
         <w:ind w:left="1438"/>
       </w:pPr>
       <w:r>
-        <w:t xml:space="preserve">Cette page n’est accessible que lorsqu’un administrateur est connecté. </w:t>
+        <w:rPr>
+          <w:highlight w:val="yellow"/>
+        </w:rPr>
+        <w:t>Cette page n’est accessible que lorsqu’un administrateur est connecté.</w:t>
+      </w:r>
+      <w:r>
+        <w:t xml:space="preserve"> </w:t>
       </w:r>
     </w:p>
     <w:p>

</xml_diff>